<commit_message>
Updated lab 4 to remove letters
</commit_message>
<xml_diff>
--- a/img/4vlab-worksheet.docx
+++ b/img/4vlab-worksheet.docx
@@ -5407,7 +5407,7 @@
                 <w:bCs/>
                 <w:sz w:val="24"/>
               </w:rPr>
-              <w:t>Most likely compound (letter and name)</w:t>
+              <w:t>Most likely compound</w:t>
             </w:r>
           </w:p>
         </w:tc>
@@ -5435,7 +5435,7 @@
                 <w:bCs/>
                 <w:sz w:val="24"/>
               </w:rPr>
-              <w:t>Other possibilities? (letters)</w:t>
+              <w:t>Other possibilities?</w:t>
             </w:r>
           </w:p>
         </w:tc>
@@ -7825,6 +7825,10 @@
 </file>
 
 <file path=customXml/item1.xml><?xml version="1.0" encoding="utf-8"?>
+<b:Sources xmlns:b="http://schemas.openxmlformats.org/officeDocument/2006/bibliography" xmlns="http://schemas.openxmlformats.org/officeDocument/2006/bibliography" SelectedStyle="\APA.XSL" StyleName="APA"/>
+</file>
+
+<file path=customXml/item2.xml><?xml version="1.0" encoding="utf-8"?>
 <ct:contentTypeSchema xmlns:ct="http://schemas.microsoft.com/office/2006/metadata/contentType" xmlns:ma="http://schemas.microsoft.com/office/2006/metadata/properties/metaAttributes" ct:_="" ma:_="" ma:contentTypeName="Document" ma:contentTypeID="0x010100FE6EBE2C554EFF4F813DC8234F91BE71" ma:contentTypeVersion="4" ma:contentTypeDescription="Create a new document." ma:contentTypeScope="" ma:versionID="d29264985136e758880aff1da3fe0a7e">
   <xsd:schema xmlns:xsd="http://www.w3.org/2001/XMLSchema" xmlns:xs="http://www.w3.org/2001/XMLSchema" xmlns:p="http://schemas.microsoft.com/office/2006/metadata/properties" xmlns:ns2="065747d7-7f55-4d89-bd32-d85f1dcf7790" targetNamespace="http://schemas.microsoft.com/office/2006/metadata/properties" ma:root="true" ma:fieldsID="d80ec8f21552c6773f45f873ac9ed60e" ns2:_="">
     <xsd:import namespace="065747d7-7f55-4d89-bd32-d85f1dcf7790"/>
@@ -7970,11 +7974,13 @@
 </ct:contentTypeSchema>
 </file>
 
-<file path=customXml/item2.xml><?xml version="1.0" encoding="utf-8"?>
-<b:Sources xmlns:b="http://schemas.openxmlformats.org/officeDocument/2006/bibliography" xmlns="http://schemas.openxmlformats.org/officeDocument/2006/bibliography" SelectedStyle="\APA.XSL" StyleName="APA"/>
+<file path=customXml/item3.xml><?xml version="1.0" encoding="utf-8"?>
+<p:properties xmlns:p="http://schemas.microsoft.com/office/2006/metadata/properties" xmlns:xsi="http://www.w3.org/2001/XMLSchema-instance" xmlns:pc="http://schemas.microsoft.com/office/infopath/2007/PartnerControls">
+  <documentManagement/>
+</p:properties>
 </file>
 
-<file path=customXml/item3.xml><?xml version="1.0" encoding="utf-8"?>
+<file path=customXml/item4.xml><?xml version="1.0" encoding="utf-8"?>
 <?mso-contentType ?>
 <FormTemplates xmlns="http://schemas.microsoft.com/sharepoint/v3/contenttype/forms">
   <Display>DocumentLibraryForm</Display>
@@ -7983,13 +7989,15 @@
 </FormTemplates>
 </file>
 
-<file path=customXml/item4.xml><?xml version="1.0" encoding="utf-8"?>
-<p:properties xmlns:p="http://schemas.microsoft.com/office/2006/metadata/properties" xmlns:xsi="http://www.w3.org/2001/XMLSchema-instance" xmlns:pc="http://schemas.microsoft.com/office/infopath/2007/PartnerControls">
-  <documentManagement/>
-</p:properties>
+<file path=customXml/itemProps1.xml><?xml version="1.0" encoding="utf-8"?>
+<ds:datastoreItem xmlns:ds="http://schemas.openxmlformats.org/officeDocument/2006/customXml" ds:itemID="{22DF15B1-323D-43F2-9168-1B0DD45F86AD}">
+  <ds:schemaRefs>
+    <ds:schemaRef ds:uri="http://schemas.openxmlformats.org/officeDocument/2006/bibliography"/>
+  </ds:schemaRefs>
+</ds:datastoreItem>
 </file>
 
-<file path=customXml/itemProps1.xml><?xml version="1.0" encoding="utf-8"?>
+<file path=customXml/itemProps2.xml><?xml version="1.0" encoding="utf-8"?>
 <ds:datastoreItem xmlns:ds="http://schemas.openxmlformats.org/officeDocument/2006/customXml" ds:itemID="{5DD275F9-943C-4F23-AF7F-35514394C04E}">
   <ds:schemaRefs>
     <ds:schemaRef ds:uri="http://schemas.microsoft.com/office/2006/metadata/contentType"/>
@@ -8007,27 +8015,19 @@
 </ds:datastoreItem>
 </file>
 
-<file path=customXml/itemProps2.xml><?xml version="1.0" encoding="utf-8"?>
-<ds:datastoreItem xmlns:ds="http://schemas.openxmlformats.org/officeDocument/2006/customXml" ds:itemID="{22DF15B1-323D-43F2-9168-1B0DD45F86AD}">
-  <ds:schemaRefs>
-    <ds:schemaRef ds:uri="http://schemas.openxmlformats.org/officeDocument/2006/bibliography"/>
-  </ds:schemaRefs>
-</ds:datastoreItem>
-</file>
-
 <file path=customXml/itemProps3.xml><?xml version="1.0" encoding="utf-8"?>
-<ds:datastoreItem xmlns:ds="http://schemas.openxmlformats.org/officeDocument/2006/customXml" ds:itemID="{10652E28-91E1-41C0-A62E-886A9E53BD82}">
-  <ds:schemaRefs>
-    <ds:schemaRef ds:uri="http://schemas.microsoft.com/sharepoint/v3/contenttype/forms"/>
-  </ds:schemaRefs>
-</ds:datastoreItem>
-</file>
-
-<file path=customXml/itemProps4.xml><?xml version="1.0" encoding="utf-8"?>
 <ds:datastoreItem xmlns:ds="http://schemas.openxmlformats.org/officeDocument/2006/customXml" ds:itemID="{5BE495FB-EFE8-4CB7-B41F-A905F3C55AF1}">
   <ds:schemaRefs>
     <ds:schemaRef ds:uri="http://schemas.microsoft.com/office/2006/metadata/properties"/>
     <ds:schemaRef ds:uri="http://schemas.microsoft.com/office/infopath/2007/PartnerControls"/>
   </ds:schemaRefs>
 </ds:datastoreItem>
+</file>
+
+<file path=customXml/itemProps4.xml><?xml version="1.0" encoding="utf-8"?>
+<ds:datastoreItem xmlns:ds="http://schemas.openxmlformats.org/officeDocument/2006/customXml" ds:itemID="{10652E28-91E1-41C0-A62E-886A9E53BD82}">
+  <ds:schemaRefs>
+    <ds:schemaRef ds:uri="http://schemas.microsoft.com/sharepoint/v3/contenttype/forms"/>
+  </ds:schemaRefs>
+</ds:datastoreItem>
 </file>
</xml_diff>